<commit_message>
BigNumbers - addition bez presahu pro cele tisicovky works
</commit_message>
<xml_diff>
--- a/Controls/Formatovani datumu a cisel .docx
+++ b/Controls/Formatovani datumu a cisel .docx
@@ -4,8 +4,6 @@
   <w:body>
     <w:p/>
     <w:p/>
-    <w:p/>
-    <w:p/>
     <w:p>
       <w:r>
         <w:rPr>
@@ -13,7 +11,7 @@
           <w:lang w:val="en-US"/>
         </w:rPr>
         <w:drawing>
-          <wp:inline distT="0" distB="0" distL="0" distR="0" wp14:anchorId="7039140E" wp14:editId="58C34755">
+          <wp:inline distT="0" distB="0" distL="0" distR="0" wp14:anchorId="1281795E" wp14:editId="0C19D5B5">
             <wp:extent cx="6753225" cy="2628900"/>
             <wp:effectExtent l="0" t="0" r="9525" b="0"/>
             <wp:docPr id="10" name="Obrázek 10"/>
@@ -48,8 +46,1427 @@
           </wp:inline>
         </w:drawing>
       </w:r>
+    </w:p>
+    <w:p>
+      <w:pPr>
+        <w:pStyle w:val="Nadpis1"/>
+      </w:pPr>
+      <w:r>
+        <w:t>TextBox – oddelovac tisicu v zavislosti na culture:</w:t>
+      </w:r>
+    </w:p>
+    <w:p>
+      <w:pPr>
+        <w:autoSpaceDE w:val="0"/>
+        <w:autoSpaceDN w:val="0"/>
+        <w:adjustRightInd w:val="0"/>
+        <w:spacing w:line="240" w:lineRule="auto"/>
+        <w:ind w:left="0" w:firstLine="0"/>
+        <w:jc w:val="left"/>
+        <w:rPr>
+          <w:rFonts w:ascii="Consolas" w:hAnsi="Consolas" w:cs="Consolas"/>
+          <w:color w:val="000000"/>
+          <w:sz w:val="19"/>
+          <w:szCs w:val="19"/>
+          <w:lang w:val="en-US"/>
+        </w:rPr>
+      </w:pPr>
+      <w:r>
+        <w:rPr>
+          <w:rFonts w:ascii="Consolas" w:hAnsi="Consolas" w:cs="Consolas"/>
+          <w:color w:val="000000"/>
+          <w:sz w:val="19"/>
+          <w:szCs w:val="19"/>
+          <w:lang w:val="en-US"/>
+        </w:rPr>
+        <w:t xml:space="preserve">            </w:t>
+      </w:r>
+      <w:r>
+        <w:rPr>
+          <w:rFonts w:ascii="Consolas" w:hAnsi="Consolas" w:cs="Consolas"/>
+          <w:color w:val="0000FF"/>
+          <w:sz w:val="19"/>
+          <w:szCs w:val="19"/>
+          <w:lang w:val="en-US"/>
+        </w:rPr>
+        <w:t>&lt;</w:t>
+      </w:r>
+      <w:r>
+        <w:rPr>
+          <w:rFonts w:ascii="Consolas" w:hAnsi="Consolas" w:cs="Consolas"/>
+          <w:color w:val="A31515"/>
+          <w:sz w:val="19"/>
+          <w:szCs w:val="19"/>
+          <w:lang w:val="en-US"/>
+        </w:rPr>
+        <w:t>TextBox</w:t>
+      </w:r>
+    </w:p>
+    <w:p>
+      <w:pPr>
+        <w:autoSpaceDE w:val="0"/>
+        <w:autoSpaceDN w:val="0"/>
+        <w:adjustRightInd w:val="0"/>
+        <w:spacing w:line="240" w:lineRule="auto"/>
+        <w:ind w:left="0" w:firstLine="0"/>
+        <w:jc w:val="left"/>
+        <w:rPr>
+          <w:rFonts w:ascii="Consolas" w:hAnsi="Consolas" w:cs="Consolas"/>
+          <w:color w:val="000000"/>
+          <w:sz w:val="19"/>
+          <w:szCs w:val="19"/>
+          <w:lang w:val="en-US"/>
+        </w:rPr>
+      </w:pPr>
+      <w:r>
+        <w:rPr>
+          <w:rFonts w:ascii="Consolas" w:hAnsi="Consolas" w:cs="Consolas"/>
+          <w:color w:val="000000"/>
+          <w:sz w:val="19"/>
+          <w:szCs w:val="19"/>
+          <w:lang w:val="en-US"/>
+        </w:rPr>
+        <w:t xml:space="preserve">               </w:t>
+      </w:r>
+      <w:r>
+        <w:rPr>
+          <w:rFonts w:ascii="Consolas" w:hAnsi="Consolas" w:cs="Consolas"/>
+          <w:color w:val="FF0000"/>
+          <w:sz w:val="19"/>
+          <w:szCs w:val="19"/>
+          <w:lang w:val="en-US"/>
+        </w:rPr>
+        <w:t xml:space="preserve"> Grid.Row</w:t>
+      </w:r>
+      <w:r>
+        <w:rPr>
+          <w:rFonts w:ascii="Consolas" w:hAnsi="Consolas" w:cs="Consolas"/>
+          <w:color w:val="0000FF"/>
+          <w:sz w:val="19"/>
+          <w:szCs w:val="19"/>
+          <w:lang w:val="en-US"/>
+        </w:rPr>
+        <w:t>="1"</w:t>
+      </w:r>
+    </w:p>
+    <w:p>
+      <w:pPr>
+        <w:autoSpaceDE w:val="0"/>
+        <w:autoSpaceDN w:val="0"/>
+        <w:adjustRightInd w:val="0"/>
+        <w:spacing w:line="240" w:lineRule="auto"/>
+        <w:ind w:left="0" w:firstLine="0"/>
+        <w:jc w:val="left"/>
+        <w:rPr>
+          <w:rFonts w:ascii="Consolas" w:hAnsi="Consolas" w:cs="Consolas"/>
+          <w:color w:val="000000"/>
+          <w:sz w:val="19"/>
+          <w:szCs w:val="19"/>
+          <w:lang w:val="en-US"/>
+        </w:rPr>
+      </w:pPr>
+      <w:r>
+        <w:rPr>
+          <w:rFonts w:ascii="Consolas" w:hAnsi="Consolas" w:cs="Consolas"/>
+          <w:color w:val="000000"/>
+          <w:sz w:val="19"/>
+          <w:szCs w:val="19"/>
+          <w:lang w:val="en-US"/>
+        </w:rPr>
+        <w:t xml:space="preserve">               </w:t>
+      </w:r>
+      <w:r>
+        <w:rPr>
+          <w:rFonts w:ascii="Consolas" w:hAnsi="Consolas" w:cs="Consolas"/>
+          <w:color w:val="FF0000"/>
+          <w:sz w:val="19"/>
+          <w:szCs w:val="19"/>
+          <w:lang w:val="en-US"/>
+        </w:rPr>
+        <w:t xml:space="preserve"> Grid.Column</w:t>
+      </w:r>
+      <w:r>
+        <w:rPr>
+          <w:rFonts w:ascii="Consolas" w:hAnsi="Consolas" w:cs="Consolas"/>
+          <w:color w:val="0000FF"/>
+          <w:sz w:val="19"/>
+          <w:szCs w:val="19"/>
+          <w:lang w:val="en-US"/>
+        </w:rPr>
+        <w:t>="1"</w:t>
+      </w:r>
+    </w:p>
+    <w:p>
+      <w:pPr>
+        <w:autoSpaceDE w:val="0"/>
+        <w:autoSpaceDN w:val="0"/>
+        <w:adjustRightInd w:val="0"/>
+        <w:spacing w:line="240" w:lineRule="auto"/>
+        <w:ind w:left="0" w:firstLine="0"/>
+        <w:jc w:val="left"/>
+        <w:rPr>
+          <w:rFonts w:ascii="Consolas" w:hAnsi="Consolas" w:cs="Consolas"/>
+          <w:color w:val="000000"/>
+          <w:sz w:val="19"/>
+          <w:szCs w:val="19"/>
+          <w:lang w:val="en-US"/>
+        </w:rPr>
+      </w:pPr>
+      <w:r>
+        <w:rPr>
+          <w:rFonts w:ascii="Consolas" w:hAnsi="Consolas" w:cs="Consolas"/>
+          <w:color w:val="000000"/>
+          <w:sz w:val="19"/>
+          <w:szCs w:val="19"/>
+          <w:lang w:val="en-US"/>
+        </w:rPr>
+        <w:t xml:space="preserve">               </w:t>
+      </w:r>
+      <w:r>
+        <w:rPr>
+          <w:rFonts w:ascii="Consolas" w:hAnsi="Consolas" w:cs="Consolas"/>
+          <w:color w:val="FF0000"/>
+          <w:sz w:val="19"/>
+          <w:szCs w:val="19"/>
+          <w:lang w:val="en-US"/>
+        </w:rPr>
+        <w:t xml:space="preserve"> Width</w:t>
+      </w:r>
+      <w:r>
+        <w:rPr>
+          <w:rFonts w:ascii="Consolas" w:hAnsi="Consolas" w:cs="Consolas"/>
+          <w:color w:val="0000FF"/>
+          <w:sz w:val="19"/>
+          <w:szCs w:val="19"/>
+          <w:lang w:val="en-US"/>
+        </w:rPr>
+        <w:t>="200"</w:t>
+      </w:r>
+    </w:p>
+    <w:p>
+      <w:pPr>
+        <w:autoSpaceDE w:val="0"/>
+        <w:autoSpaceDN w:val="0"/>
+        <w:adjustRightInd w:val="0"/>
+        <w:spacing w:line="240" w:lineRule="auto"/>
+        <w:ind w:left="0" w:firstLine="0"/>
+        <w:jc w:val="left"/>
+        <w:rPr>
+          <w:rFonts w:ascii="Consolas" w:hAnsi="Consolas" w:cs="Consolas"/>
+          <w:color w:val="000000"/>
+          <w:sz w:val="19"/>
+          <w:szCs w:val="19"/>
+          <w:lang w:val="en-US"/>
+        </w:rPr>
+      </w:pPr>
+      <w:r>
+        <w:rPr>
+          <w:rFonts w:ascii="Consolas" w:hAnsi="Consolas" w:cs="Consolas"/>
+          <w:color w:val="000000"/>
+          <w:sz w:val="19"/>
+          <w:szCs w:val="19"/>
+          <w:lang w:val="en-US"/>
+        </w:rPr>
+        <w:t xml:space="preserve">               </w:t>
+      </w:r>
+      <w:r>
+        <w:rPr>
+          <w:rFonts w:ascii="Consolas" w:hAnsi="Consolas" w:cs="Consolas"/>
+          <w:color w:val="FF0000"/>
+          <w:sz w:val="19"/>
+          <w:szCs w:val="19"/>
+          <w:lang w:val="en-US"/>
+        </w:rPr>
+        <w:t xml:space="preserve"> Margin</w:t>
+      </w:r>
+      <w:r>
+        <w:rPr>
+          <w:rFonts w:ascii="Consolas" w:hAnsi="Consolas" w:cs="Consolas"/>
+          <w:color w:val="0000FF"/>
+          <w:sz w:val="19"/>
+          <w:szCs w:val="19"/>
+          <w:lang w:val="en-US"/>
+        </w:rPr>
+        <w:t>="10,0"</w:t>
+      </w:r>
+    </w:p>
+    <w:p>
+      <w:pPr>
+        <w:autoSpaceDE w:val="0"/>
+        <w:autoSpaceDN w:val="0"/>
+        <w:adjustRightInd w:val="0"/>
+        <w:spacing w:line="240" w:lineRule="auto"/>
+        <w:ind w:left="0" w:firstLine="0"/>
+        <w:jc w:val="left"/>
+        <w:rPr>
+          <w:rFonts w:ascii="Consolas" w:hAnsi="Consolas" w:cs="Consolas"/>
+          <w:color w:val="000000"/>
+          <w:sz w:val="19"/>
+          <w:szCs w:val="19"/>
+          <w:lang w:val="en-US"/>
+        </w:rPr>
+      </w:pPr>
+      <w:r>
+        <w:rPr>
+          <w:rFonts w:ascii="Consolas" w:hAnsi="Consolas" w:cs="Consolas"/>
+          <w:color w:val="000000"/>
+          <w:sz w:val="19"/>
+          <w:szCs w:val="19"/>
+          <w:lang w:val="en-US"/>
+        </w:rPr>
+        <w:t xml:space="preserve">               </w:t>
+      </w:r>
+      <w:r>
+        <w:rPr>
+          <w:rFonts w:ascii="Consolas" w:hAnsi="Consolas" w:cs="Consolas"/>
+          <w:color w:val="FF0000"/>
+          <w:sz w:val="19"/>
+          <w:szCs w:val="19"/>
+          <w:lang w:val="en-US"/>
+        </w:rPr>
+        <w:t xml:space="preserve"> HorizontalContentAlignment</w:t>
+      </w:r>
+      <w:r>
+        <w:rPr>
+          <w:rFonts w:ascii="Consolas" w:hAnsi="Consolas" w:cs="Consolas"/>
+          <w:color w:val="0000FF"/>
+          <w:sz w:val="19"/>
+          <w:szCs w:val="19"/>
+          <w:lang w:val="en-US"/>
+        </w:rPr>
+        <w:t>="Center"</w:t>
+      </w:r>
+    </w:p>
+    <w:p>
+      <w:r>
+        <w:rPr>
+          <w:rFonts w:ascii="Consolas" w:hAnsi="Consolas" w:cs="Consolas"/>
+          <w:color w:val="000000"/>
+          <w:sz w:val="19"/>
+          <w:szCs w:val="19"/>
+          <w:lang w:val="en-US"/>
+        </w:rPr>
+        <w:t xml:space="preserve">               </w:t>
+      </w:r>
+      <w:r>
+        <w:rPr>
+          <w:rFonts w:ascii="Consolas" w:hAnsi="Consolas" w:cs="Consolas"/>
+          <w:color w:val="FF0000"/>
+          <w:sz w:val="19"/>
+          <w:szCs w:val="19"/>
+          <w:lang w:val="en-US"/>
+        </w:rPr>
+        <w:t xml:space="preserve"> Text</w:t>
+      </w:r>
+      <w:r>
+        <w:rPr>
+          <w:rFonts w:ascii="Consolas" w:hAnsi="Consolas" w:cs="Consolas"/>
+          <w:color w:val="0000FF"/>
+          <w:sz w:val="19"/>
+          <w:szCs w:val="19"/>
+          <w:lang w:val="en-US"/>
+        </w:rPr>
+        <w:t>="{</w:t>
+      </w:r>
+      <w:r>
+        <w:rPr>
+          <w:rFonts w:ascii="Consolas" w:hAnsi="Consolas" w:cs="Consolas"/>
+          <w:color w:val="A31515"/>
+          <w:sz w:val="19"/>
+          <w:szCs w:val="19"/>
+          <w:lang w:val="en-US"/>
+        </w:rPr>
+        <w:t>Binding</w:t>
+      </w:r>
+      <w:r>
+        <w:rPr>
+          <w:rFonts w:ascii="Consolas" w:hAnsi="Consolas" w:cs="Consolas"/>
+          <w:color w:val="FF0000"/>
+          <w:sz w:val="19"/>
+          <w:szCs w:val="19"/>
+          <w:lang w:val="en-US"/>
+        </w:rPr>
+        <w:t xml:space="preserve"> SecondNumberSize</w:t>
+      </w:r>
+      <w:r>
+        <w:rPr>
+          <w:rFonts w:ascii="Consolas" w:hAnsi="Consolas" w:cs="Consolas"/>
+          <w:color w:val="0000FF"/>
+          <w:sz w:val="19"/>
+          <w:szCs w:val="19"/>
+          <w:lang w:val="en-US"/>
+        </w:rPr>
+        <w:t>,</w:t>
+      </w:r>
+      <w:r>
+        <w:rPr>
+          <w:rFonts w:ascii="Consolas" w:hAnsi="Consolas" w:cs="Consolas"/>
+          <w:color w:val="FF0000"/>
+          <w:sz w:val="19"/>
+          <w:szCs w:val="19"/>
+          <w:lang w:val="en-US"/>
+        </w:rPr>
+        <w:t xml:space="preserve"> StringFormat</w:t>
+      </w:r>
+      <w:r>
+        <w:rPr>
+          <w:rFonts w:ascii="Consolas" w:hAnsi="Consolas" w:cs="Consolas"/>
+          <w:color w:val="0000FF"/>
+          <w:sz w:val="19"/>
+          <w:szCs w:val="19"/>
+          <w:lang w:val="en-US"/>
+        </w:rPr>
+        <w:t>={}{</w:t>
+      </w:r>
+      <w:r>
+        <w:rPr>
+          <w:rFonts w:ascii="Consolas" w:hAnsi="Consolas" w:cs="Consolas"/>
+          <w:color w:val="000000"/>
+          <w:sz w:val="19"/>
+          <w:szCs w:val="19"/>
+          <w:lang w:val="en-US"/>
+        </w:rPr>
+        <w:t>0</w:t>
+      </w:r>
+      <w:r>
+        <w:rPr>
+          <w:rFonts w:ascii="Consolas" w:hAnsi="Consolas" w:cs="Consolas"/>
+          <w:color w:val="0000FF"/>
+          <w:sz w:val="19"/>
+          <w:szCs w:val="19"/>
+          <w:lang w:val="en-US"/>
+        </w:rPr>
+        <w:t>:</w:t>
+      </w:r>
+      <w:r>
+        <w:rPr>
+          <w:rFonts w:ascii="Consolas" w:hAnsi="Consolas" w:cs="Consolas"/>
+          <w:color w:val="A31515"/>
+          <w:sz w:val="19"/>
+          <w:szCs w:val="19"/>
+          <w:lang w:val="en-US"/>
+        </w:rPr>
+        <w:t>N0</w:t>
+      </w:r>
+      <w:r>
+        <w:rPr>
+          <w:rFonts w:ascii="Consolas" w:hAnsi="Consolas" w:cs="Consolas"/>
+          <w:color w:val="0000FF"/>
+          <w:sz w:val="19"/>
+          <w:szCs w:val="19"/>
+          <w:lang w:val="en-US"/>
+        </w:rPr>
+        <w:t>},</w:t>
+      </w:r>
+      <w:r>
+        <w:rPr>
+          <w:rFonts w:ascii="Consolas" w:hAnsi="Consolas" w:cs="Consolas"/>
+          <w:color w:val="FF0000"/>
+          <w:sz w:val="19"/>
+          <w:szCs w:val="19"/>
+          <w:lang w:val="en-US"/>
+        </w:rPr>
+        <w:t xml:space="preserve"> ConverterCulture</w:t>
+      </w:r>
+      <w:r>
+        <w:rPr>
+          <w:rFonts w:ascii="Consolas" w:hAnsi="Consolas" w:cs="Consolas"/>
+          <w:color w:val="0000FF"/>
+          <w:sz w:val="19"/>
+          <w:szCs w:val="19"/>
+          <w:lang w:val="en-US"/>
+        </w:rPr>
+        <w:t>={</w:t>
+      </w:r>
+      <w:r>
+        <w:rPr>
+          <w:rFonts w:ascii="Consolas" w:hAnsi="Consolas" w:cs="Consolas"/>
+          <w:color w:val="A31515"/>
+          <w:sz w:val="19"/>
+          <w:szCs w:val="19"/>
+          <w:lang w:val="en-US"/>
+        </w:rPr>
+        <w:t>x</w:t>
+      </w:r>
+      <w:r>
+        <w:rPr>
+          <w:rFonts w:ascii="Consolas" w:hAnsi="Consolas" w:cs="Consolas"/>
+          <w:color w:val="0000FF"/>
+          <w:sz w:val="19"/>
+          <w:szCs w:val="19"/>
+          <w:lang w:val="en-US"/>
+        </w:rPr>
+        <w:t>:</w:t>
+      </w:r>
+      <w:r>
+        <w:rPr>
+          <w:rFonts w:ascii="Consolas" w:hAnsi="Consolas" w:cs="Consolas"/>
+          <w:color w:val="A31515"/>
+          <w:sz w:val="19"/>
+          <w:szCs w:val="19"/>
+          <w:lang w:val="en-US"/>
+        </w:rPr>
+        <w:t>Static</w:t>
+      </w:r>
+      <w:r>
+        <w:rPr>
+          <w:rFonts w:ascii="Consolas" w:hAnsi="Consolas" w:cs="Consolas"/>
+          <w:color w:val="FF0000"/>
+          <w:sz w:val="19"/>
+          <w:szCs w:val="19"/>
+          <w:lang w:val="en-US"/>
+        </w:rPr>
+        <w:t xml:space="preserve"> globalization</w:t>
+      </w:r>
+      <w:r>
+        <w:rPr>
+          <w:rFonts w:ascii="Consolas" w:hAnsi="Consolas" w:cs="Consolas"/>
+          <w:color w:val="0000FF"/>
+          <w:sz w:val="19"/>
+          <w:szCs w:val="19"/>
+          <w:lang w:val="en-US"/>
+        </w:rPr>
+        <w:t>:</w:t>
+      </w:r>
+      <w:r>
+        <w:rPr>
+          <w:rFonts w:ascii="Consolas" w:hAnsi="Consolas" w:cs="Consolas"/>
+          <w:color w:val="FF0000"/>
+          <w:sz w:val="19"/>
+          <w:szCs w:val="19"/>
+          <w:lang w:val="en-US"/>
+        </w:rPr>
+        <w:t>CultureInfo</w:t>
+      </w:r>
+      <w:r>
+        <w:rPr>
+          <w:rFonts w:ascii="Consolas" w:hAnsi="Consolas" w:cs="Consolas"/>
+          <w:color w:val="0000FF"/>
+          <w:sz w:val="19"/>
+          <w:szCs w:val="19"/>
+          <w:lang w:val="en-US"/>
+        </w:rPr>
+        <w:t>.CurrentCulture},</w:t>
+      </w:r>
+      <w:r>
+        <w:rPr>
+          <w:rFonts w:ascii="Consolas" w:hAnsi="Consolas" w:cs="Consolas"/>
+          <w:color w:val="FF0000"/>
+          <w:sz w:val="19"/>
+          <w:szCs w:val="19"/>
+          <w:lang w:val="en-US"/>
+        </w:rPr>
+        <w:t xml:space="preserve"> Mode</w:t>
+      </w:r>
+      <w:r>
+        <w:rPr>
+          <w:rFonts w:ascii="Consolas" w:hAnsi="Consolas" w:cs="Consolas"/>
+          <w:color w:val="0000FF"/>
+          <w:sz w:val="19"/>
+          <w:szCs w:val="19"/>
+          <w:lang w:val="en-US"/>
+        </w:rPr>
+        <w:t>=TwoWay,</w:t>
+      </w:r>
+      <w:r>
+        <w:rPr>
+          <w:rFonts w:ascii="Consolas" w:hAnsi="Consolas" w:cs="Consolas"/>
+          <w:color w:val="FF0000"/>
+          <w:sz w:val="19"/>
+          <w:szCs w:val="19"/>
+          <w:lang w:val="en-US"/>
+        </w:rPr>
+        <w:t xml:space="preserve"> UpdateSourceTrigger</w:t>
+      </w:r>
+      <w:r>
+        <w:rPr>
+          <w:rFonts w:ascii="Consolas" w:hAnsi="Consolas" w:cs="Consolas"/>
+          <w:color w:val="0000FF"/>
+          <w:sz w:val="19"/>
+          <w:szCs w:val="19"/>
+          <w:lang w:val="en-US"/>
+        </w:rPr>
+        <w:t>=PropertyChanged}" /&gt;</w:t>
+      </w:r>
+    </w:p>
+    <w:p/>
+    <w:p>
+      <w:r>
+        <w:rPr>
+          <w:noProof/>
+          <w:lang w:val="en-US"/>
+        </w:rPr>
+        <w:drawing>
+          <wp:inline distT="0" distB="0" distL="0" distR="0" wp14:anchorId="30020851" wp14:editId="534E7E0E">
+            <wp:extent cx="3752850" cy="509715"/>
+            <wp:effectExtent l="0" t="0" r="0" b="5080"/>
+            <wp:docPr id="11" name="Obrázek 11"/>
+            <wp:cNvGraphicFramePr>
+              <a:graphicFrameLocks xmlns:a="http://schemas.openxmlformats.org/drawingml/2006/main" noChangeAspect="1"/>
+            </wp:cNvGraphicFramePr>
+            <a:graphic xmlns:a="http://schemas.openxmlformats.org/drawingml/2006/main">
+              <a:graphicData uri="http://schemas.openxmlformats.org/drawingml/2006/picture">
+                <pic:pic xmlns:pic="http://schemas.openxmlformats.org/drawingml/2006/picture">
+                  <pic:nvPicPr>
+                    <pic:cNvPr id="1" name=""/>
+                    <pic:cNvPicPr/>
+                  </pic:nvPicPr>
+                  <pic:blipFill>
+                    <a:blip r:embed="rId6"/>
+                    <a:stretch>
+                      <a:fillRect/>
+                    </a:stretch>
+                  </pic:blipFill>
+                  <pic:spPr>
+                    <a:xfrm>
+                      <a:off x="0" y="0"/>
+                      <a:ext cx="3805893" cy="516919"/>
+                    </a:xfrm>
+                    <a:prstGeom prst="rect">
+                      <a:avLst/>
+                    </a:prstGeom>
+                  </pic:spPr>
+                </pic:pic>
+              </a:graphicData>
+            </a:graphic>
+          </wp:inline>
+        </w:drawing>
+      </w:r>
+    </w:p>
+    <w:p/>
+    <w:p>
+      <w:pPr>
+        <w:rPr>
+          <w:rFonts w:ascii="Calibri" w:hAnsi="Calibri" w:cs="Calibri"/>
+          <w:b/>
+          <w:color w:val="000000"/>
+          <w:sz w:val="26"/>
+        </w:rPr>
+      </w:pPr>
+      <w:r>
+        <w:rPr>
+          <w:rFonts w:ascii="Calibri" w:hAnsi="Calibri" w:cs="Calibri"/>
+          <w:b/>
+          <w:color w:val="000000"/>
+          <w:sz w:val="26"/>
+        </w:rPr>
+        <w:t>Tohle ovšem nefunguje když není binding inicializovany z VM ale z View. Pak musim pridat event:</w:t>
+      </w:r>
+    </w:p>
+    <w:p/>
+    <w:p>
+      <w:pPr>
+        <w:autoSpaceDE w:val="0"/>
+        <w:autoSpaceDN w:val="0"/>
+        <w:adjustRightInd w:val="0"/>
+        <w:spacing w:line="240" w:lineRule="auto"/>
+        <w:ind w:left="0" w:firstLine="0"/>
+        <w:jc w:val="left"/>
+        <w:rPr>
+          <w:rFonts w:ascii="Consolas" w:hAnsi="Consolas" w:cs="Consolas"/>
+          <w:color w:val="000000"/>
+          <w:sz w:val="19"/>
+          <w:szCs w:val="19"/>
+          <w:lang w:val="en-US"/>
+        </w:rPr>
+      </w:pPr>
+      <w:r>
+        <w:rPr>
+          <w:rFonts w:ascii="Consolas" w:hAnsi="Consolas" w:cs="Consolas"/>
+          <w:color w:val="000000"/>
+          <w:sz w:val="19"/>
+          <w:szCs w:val="19"/>
+          <w:lang w:val="en-US"/>
+        </w:rPr>
+        <w:t xml:space="preserve">               </w:t>
+      </w:r>
+      <w:r>
+        <w:rPr>
+          <w:rFonts w:ascii="Consolas" w:hAnsi="Consolas" w:cs="Consolas"/>
+          <w:color w:val="FF0000"/>
+          <w:sz w:val="19"/>
+          <w:szCs w:val="19"/>
+          <w:lang w:val="en-US"/>
+        </w:rPr>
+        <w:t xml:space="preserve"> Text</w:t>
+      </w:r>
+      <w:r>
+        <w:rPr>
+          <w:rFonts w:ascii="Consolas" w:hAnsi="Consolas" w:cs="Consolas"/>
+          <w:color w:val="0000FF"/>
+          <w:sz w:val="19"/>
+          <w:szCs w:val="19"/>
+          <w:lang w:val="en-US"/>
+        </w:rPr>
+        <w:t>="{</w:t>
+      </w:r>
+      <w:r>
+        <w:rPr>
+          <w:rFonts w:ascii="Consolas" w:hAnsi="Consolas" w:cs="Consolas"/>
+          <w:color w:val="A31515"/>
+          <w:sz w:val="19"/>
+          <w:szCs w:val="19"/>
+          <w:lang w:val="en-US"/>
+        </w:rPr>
+        <w:t>Binding</w:t>
+      </w:r>
+      <w:r>
+        <w:rPr>
+          <w:rFonts w:ascii="Consolas" w:hAnsi="Consolas" w:cs="Consolas"/>
+          <w:color w:val="FF0000"/>
+          <w:sz w:val="19"/>
+          <w:szCs w:val="19"/>
+          <w:lang w:val="en-US"/>
+        </w:rPr>
+        <w:t xml:space="preserve"> UserResult</w:t>
+      </w:r>
+      <w:r>
+        <w:rPr>
+          <w:rFonts w:ascii="Consolas" w:hAnsi="Consolas" w:cs="Consolas"/>
+          <w:color w:val="0000FF"/>
+          <w:sz w:val="19"/>
+          <w:szCs w:val="19"/>
+          <w:lang w:val="en-US"/>
+        </w:rPr>
+        <w:t>,</w:t>
+      </w:r>
+      <w:r>
+        <w:rPr>
+          <w:rFonts w:ascii="Consolas" w:hAnsi="Consolas" w:cs="Consolas"/>
+          <w:color w:val="FF0000"/>
+          <w:sz w:val="19"/>
+          <w:szCs w:val="19"/>
+          <w:lang w:val="en-US"/>
+        </w:rPr>
+        <w:t xml:space="preserve"> Mode</w:t>
+      </w:r>
+      <w:r>
+        <w:rPr>
+          <w:rFonts w:ascii="Consolas" w:hAnsi="Consolas" w:cs="Consolas"/>
+          <w:color w:val="0000FF"/>
+          <w:sz w:val="19"/>
+          <w:szCs w:val="19"/>
+          <w:lang w:val="en-US"/>
+        </w:rPr>
+        <w:t>=TwoWay,</w:t>
+      </w:r>
+      <w:r>
+        <w:rPr>
+          <w:rFonts w:ascii="Consolas" w:hAnsi="Consolas" w:cs="Consolas"/>
+          <w:color w:val="FF0000"/>
+          <w:sz w:val="19"/>
+          <w:szCs w:val="19"/>
+          <w:lang w:val="en-US"/>
+        </w:rPr>
+        <w:t xml:space="preserve"> UpdateSourceTrigger</w:t>
+      </w:r>
+      <w:r>
+        <w:rPr>
+          <w:rFonts w:ascii="Consolas" w:hAnsi="Consolas" w:cs="Consolas"/>
+          <w:color w:val="0000FF"/>
+          <w:sz w:val="19"/>
+          <w:szCs w:val="19"/>
+          <w:lang w:val="en-US"/>
+        </w:rPr>
+        <w:t>=PropertyChanged}"</w:t>
+      </w:r>
+    </w:p>
+    <w:p>
+      <w:pPr>
+        <w:rPr>
+          <w:rFonts w:ascii="Consolas" w:hAnsi="Consolas" w:cs="Consolas"/>
+          <w:color w:val="0000FF"/>
+          <w:sz w:val="19"/>
+          <w:szCs w:val="19"/>
+          <w:lang w:val="en-US"/>
+        </w:rPr>
+      </w:pPr>
+      <w:r>
+        <w:rPr>
+          <w:rFonts w:ascii="Consolas" w:hAnsi="Consolas" w:cs="Consolas"/>
+          <w:color w:val="000000"/>
+          <w:sz w:val="19"/>
+          <w:szCs w:val="19"/>
+          <w:lang w:val="en-US"/>
+        </w:rPr>
+        <w:t xml:space="preserve">   </w:t>
+      </w:r>
+      <w:r>
+        <w:rPr>
+          <w:rFonts w:ascii="Consolas" w:hAnsi="Consolas" w:cs="Consolas"/>
+          <w:color w:val="FF0000"/>
+          <w:sz w:val="19"/>
+          <w:szCs w:val="19"/>
+          <w:lang w:val="en-US"/>
+        </w:rPr>
+        <w:t>TextChanged</w:t>
+      </w:r>
+      <w:r>
+        <w:rPr>
+          <w:rFonts w:ascii="Consolas" w:hAnsi="Consolas" w:cs="Consolas"/>
+          <w:color w:val="0000FF"/>
+          <w:sz w:val="19"/>
+          <w:szCs w:val="19"/>
+          <w:lang w:val="en-US"/>
+        </w:rPr>
+        <w:t>="ResultTextBox_OnTextChanged"&gt;</w:t>
+      </w:r>
+    </w:p>
+    <w:p>
+      <w:pPr>
+        <w:rPr>
+          <w:rFonts w:ascii="Consolas" w:hAnsi="Consolas" w:cs="Consolas"/>
+          <w:color w:val="0000FF"/>
+          <w:sz w:val="19"/>
+          <w:szCs w:val="19"/>
+          <w:lang w:val="en-US"/>
+        </w:rPr>
+      </w:pPr>
+    </w:p>
+    <w:p>
+      <w:pPr>
+        <w:rPr>
+          <w:rFonts w:ascii="Calibri" w:hAnsi="Calibri" w:cs="Calibri"/>
+          <w:b/>
+          <w:color w:val="000000"/>
+          <w:sz w:val="26"/>
+        </w:rPr>
+      </w:pPr>
+      <w:r>
+        <w:rPr>
+          <w:rFonts w:ascii="Calibri" w:hAnsi="Calibri" w:cs="Calibri"/>
+          <w:b/>
+          <w:color w:val="000000"/>
+          <w:sz w:val="26"/>
+        </w:rPr>
+        <w:t>Obsluha:</w:t>
+      </w:r>
+    </w:p>
+    <w:p>
+      <w:pPr>
+        <w:autoSpaceDE w:val="0"/>
+        <w:autoSpaceDN w:val="0"/>
+        <w:adjustRightInd w:val="0"/>
+        <w:spacing w:line="240" w:lineRule="auto"/>
+        <w:ind w:firstLine="0"/>
+        <w:jc w:val="left"/>
+        <w:rPr>
+          <w:rFonts w:ascii="Consolas" w:hAnsi="Consolas" w:cs="Consolas"/>
+          <w:color w:val="000000"/>
+          <w:sz w:val="19"/>
+          <w:szCs w:val="19"/>
+          <w:lang w:val="en-US"/>
+        </w:rPr>
+      </w:pPr>
+      <w:r>
+        <w:rPr>
+          <w:rFonts w:ascii="Consolas" w:hAnsi="Consolas" w:cs="Consolas"/>
+          <w:color w:val="000000"/>
+          <w:sz w:val="19"/>
+          <w:szCs w:val="19"/>
+          <w:lang w:val="en-US"/>
+        </w:rPr>
+        <w:t xml:space="preserve">        </w:t>
+      </w:r>
+      <w:r>
+        <w:rPr>
+          <w:rFonts w:ascii="Consolas" w:hAnsi="Consolas" w:cs="Consolas"/>
+          <w:color w:val="0000FF"/>
+          <w:sz w:val="19"/>
+          <w:szCs w:val="19"/>
+          <w:lang w:val="en-US"/>
+        </w:rPr>
+        <w:t>private</w:t>
+      </w:r>
+      <w:r>
+        <w:rPr>
+          <w:rFonts w:ascii="Consolas" w:hAnsi="Consolas" w:cs="Consolas"/>
+          <w:color w:val="000000"/>
+          <w:sz w:val="19"/>
+          <w:szCs w:val="19"/>
+          <w:lang w:val="en-US"/>
+        </w:rPr>
+        <w:t xml:space="preserve"> </w:t>
+      </w:r>
+      <w:r>
+        <w:rPr>
+          <w:rFonts w:ascii="Consolas" w:hAnsi="Consolas" w:cs="Consolas"/>
+          <w:color w:val="0000FF"/>
+          <w:sz w:val="19"/>
+          <w:szCs w:val="19"/>
+          <w:lang w:val="en-US"/>
+        </w:rPr>
+        <w:t>void</w:t>
+      </w:r>
+      <w:r>
+        <w:rPr>
+          <w:rFonts w:ascii="Consolas" w:hAnsi="Consolas" w:cs="Consolas"/>
+          <w:color w:val="000000"/>
+          <w:sz w:val="19"/>
+          <w:szCs w:val="19"/>
+          <w:lang w:val="en-US"/>
+        </w:rPr>
+        <w:t xml:space="preserve"> ResultTextBox_OnTextChanged(</w:t>
+      </w:r>
+      <w:r>
+        <w:rPr>
+          <w:rFonts w:ascii="Consolas" w:hAnsi="Consolas" w:cs="Consolas"/>
+          <w:color w:val="0000FF"/>
+          <w:sz w:val="19"/>
+          <w:szCs w:val="19"/>
+          <w:lang w:val="en-US"/>
+        </w:rPr>
+        <w:t>object</w:t>
+      </w:r>
+      <w:r>
+        <w:rPr>
+          <w:rFonts w:ascii="Consolas" w:hAnsi="Consolas" w:cs="Consolas"/>
+          <w:color w:val="000000"/>
+          <w:sz w:val="19"/>
+          <w:szCs w:val="19"/>
+          <w:lang w:val="en-US"/>
+        </w:rPr>
+        <w:t xml:space="preserve"> sender, TextChangedEventArgs e)</w:t>
+      </w:r>
+    </w:p>
+    <w:p>
+      <w:pPr>
+        <w:autoSpaceDE w:val="0"/>
+        <w:autoSpaceDN w:val="0"/>
+        <w:adjustRightInd w:val="0"/>
+        <w:spacing w:line="240" w:lineRule="auto"/>
+        <w:ind w:firstLine="0"/>
+        <w:jc w:val="left"/>
+        <w:rPr>
+          <w:rFonts w:ascii="Consolas" w:hAnsi="Consolas" w:cs="Consolas"/>
+          <w:color w:val="000000"/>
+          <w:sz w:val="19"/>
+          <w:szCs w:val="19"/>
+          <w:lang w:val="en-US"/>
+        </w:rPr>
+      </w:pPr>
+      <w:r>
+        <w:rPr>
+          <w:rFonts w:ascii="Consolas" w:hAnsi="Consolas" w:cs="Consolas"/>
+          <w:color w:val="000000"/>
+          <w:sz w:val="19"/>
+          <w:szCs w:val="19"/>
+          <w:lang w:val="en-US"/>
+        </w:rPr>
+        <w:t xml:space="preserve">        {</w:t>
+      </w:r>
       <w:bookmarkStart w:id="0" w:name="_GoBack"/>
       <w:bookmarkEnd w:id="0"/>
+    </w:p>
+    <w:p>
+      <w:pPr>
+        <w:autoSpaceDE w:val="0"/>
+        <w:autoSpaceDN w:val="0"/>
+        <w:adjustRightInd w:val="0"/>
+        <w:spacing w:line="240" w:lineRule="auto"/>
+        <w:ind w:firstLine="0"/>
+        <w:jc w:val="left"/>
+        <w:rPr>
+          <w:rFonts w:ascii="Consolas" w:hAnsi="Consolas" w:cs="Consolas"/>
+          <w:color w:val="000000"/>
+          <w:sz w:val="19"/>
+          <w:szCs w:val="19"/>
+          <w:lang w:val="en-US"/>
+        </w:rPr>
+      </w:pPr>
+      <w:r>
+        <w:rPr>
+          <w:rFonts w:ascii="Consolas" w:hAnsi="Consolas" w:cs="Consolas"/>
+          <w:color w:val="000000"/>
+          <w:sz w:val="19"/>
+          <w:szCs w:val="19"/>
+          <w:lang w:val="en-US"/>
+        </w:rPr>
+        <w:t xml:space="preserve">            </w:t>
+      </w:r>
+      <w:r>
+        <w:rPr>
+          <w:rFonts w:ascii="Consolas" w:hAnsi="Consolas" w:cs="Consolas"/>
+          <w:color w:val="0000FF"/>
+          <w:sz w:val="19"/>
+          <w:szCs w:val="19"/>
+          <w:lang w:val="en-US"/>
+        </w:rPr>
+        <w:t>try</w:t>
+      </w:r>
+    </w:p>
+    <w:p>
+      <w:pPr>
+        <w:autoSpaceDE w:val="0"/>
+        <w:autoSpaceDN w:val="0"/>
+        <w:adjustRightInd w:val="0"/>
+        <w:spacing w:line="240" w:lineRule="auto"/>
+        <w:ind w:firstLine="0"/>
+        <w:jc w:val="left"/>
+        <w:rPr>
+          <w:rFonts w:ascii="Consolas" w:hAnsi="Consolas" w:cs="Consolas"/>
+          <w:color w:val="000000"/>
+          <w:sz w:val="19"/>
+          <w:szCs w:val="19"/>
+          <w:lang w:val="en-US"/>
+        </w:rPr>
+      </w:pPr>
+      <w:r>
+        <w:rPr>
+          <w:rFonts w:ascii="Consolas" w:hAnsi="Consolas" w:cs="Consolas"/>
+          <w:color w:val="000000"/>
+          <w:sz w:val="19"/>
+          <w:szCs w:val="19"/>
+          <w:lang w:val="en-US"/>
+        </w:rPr>
+        <w:t xml:space="preserve">            {</w:t>
+      </w:r>
+    </w:p>
+    <w:p>
+      <w:pPr>
+        <w:autoSpaceDE w:val="0"/>
+        <w:autoSpaceDN w:val="0"/>
+        <w:adjustRightInd w:val="0"/>
+        <w:spacing w:line="240" w:lineRule="auto"/>
+        <w:ind w:firstLine="0"/>
+        <w:jc w:val="left"/>
+        <w:rPr>
+          <w:rFonts w:ascii="Consolas" w:hAnsi="Consolas" w:cs="Consolas"/>
+          <w:color w:val="000000"/>
+          <w:sz w:val="19"/>
+          <w:szCs w:val="19"/>
+          <w:lang w:val="en-US"/>
+        </w:rPr>
+      </w:pPr>
+      <w:r>
+        <w:rPr>
+          <w:rFonts w:ascii="Consolas" w:hAnsi="Consolas" w:cs="Consolas"/>
+          <w:color w:val="000000"/>
+          <w:sz w:val="19"/>
+          <w:szCs w:val="19"/>
+          <w:lang w:val="en-US"/>
+        </w:rPr>
+        <w:t xml:space="preserve">                </w:t>
+      </w:r>
+      <w:r>
+        <w:rPr>
+          <w:rFonts w:ascii="Consolas" w:hAnsi="Consolas" w:cs="Consolas"/>
+          <w:color w:val="0000FF"/>
+          <w:sz w:val="19"/>
+          <w:szCs w:val="19"/>
+          <w:lang w:val="en-US"/>
+        </w:rPr>
+        <w:t>if</w:t>
+      </w:r>
+      <w:r>
+        <w:rPr>
+          <w:rFonts w:ascii="Consolas" w:hAnsi="Consolas" w:cs="Consolas"/>
+          <w:color w:val="000000"/>
+          <w:sz w:val="19"/>
+          <w:szCs w:val="19"/>
+          <w:lang w:val="en-US"/>
+        </w:rPr>
+        <w:t xml:space="preserve"> (!</w:t>
+      </w:r>
+      <w:r>
+        <w:rPr>
+          <w:rFonts w:ascii="Consolas" w:hAnsi="Consolas" w:cs="Consolas"/>
+          <w:color w:val="0000FF"/>
+          <w:sz w:val="19"/>
+          <w:szCs w:val="19"/>
+          <w:lang w:val="en-US"/>
+        </w:rPr>
+        <w:t>string</w:t>
+      </w:r>
+      <w:r>
+        <w:rPr>
+          <w:rFonts w:ascii="Consolas" w:hAnsi="Consolas" w:cs="Consolas"/>
+          <w:color w:val="000000"/>
+          <w:sz w:val="19"/>
+          <w:szCs w:val="19"/>
+          <w:lang w:val="en-US"/>
+        </w:rPr>
+        <w:t>.IsNullOrEmpty(ResultTextBox.Text))</w:t>
+      </w:r>
+    </w:p>
+    <w:p>
+      <w:pPr>
+        <w:autoSpaceDE w:val="0"/>
+        <w:autoSpaceDN w:val="0"/>
+        <w:adjustRightInd w:val="0"/>
+        <w:spacing w:line="240" w:lineRule="auto"/>
+        <w:ind w:firstLine="0"/>
+        <w:jc w:val="left"/>
+        <w:rPr>
+          <w:rFonts w:ascii="Consolas" w:hAnsi="Consolas" w:cs="Consolas"/>
+          <w:color w:val="000000"/>
+          <w:sz w:val="19"/>
+          <w:szCs w:val="19"/>
+          <w:lang w:val="en-US"/>
+        </w:rPr>
+      </w:pPr>
+      <w:r>
+        <w:rPr>
+          <w:rFonts w:ascii="Consolas" w:hAnsi="Consolas" w:cs="Consolas"/>
+          <w:color w:val="000000"/>
+          <w:sz w:val="19"/>
+          <w:szCs w:val="19"/>
+          <w:lang w:val="en-US"/>
+        </w:rPr>
+        <w:t xml:space="preserve">                {               </w:t>
+      </w:r>
+    </w:p>
+    <w:p>
+      <w:pPr>
+        <w:autoSpaceDE w:val="0"/>
+        <w:autoSpaceDN w:val="0"/>
+        <w:adjustRightInd w:val="0"/>
+        <w:spacing w:line="240" w:lineRule="auto"/>
+        <w:ind w:firstLine="0"/>
+        <w:jc w:val="left"/>
+        <w:rPr>
+          <w:rFonts w:ascii="Consolas" w:hAnsi="Consolas" w:cs="Consolas"/>
+          <w:color w:val="000000"/>
+          <w:sz w:val="19"/>
+          <w:szCs w:val="19"/>
+          <w:lang w:val="en-US"/>
+        </w:rPr>
+      </w:pPr>
+      <w:r>
+        <w:rPr>
+          <w:rFonts w:ascii="Consolas" w:hAnsi="Consolas" w:cs="Consolas"/>
+          <w:color w:val="000000"/>
+          <w:sz w:val="19"/>
+          <w:szCs w:val="19"/>
+          <w:lang w:val="en-US"/>
+        </w:rPr>
+        <w:t xml:space="preserve">                    </w:t>
+      </w:r>
+      <w:r>
+        <w:rPr>
+          <w:rFonts w:ascii="Consolas" w:hAnsi="Consolas" w:cs="Consolas"/>
+          <w:color w:val="0000FF"/>
+          <w:sz w:val="19"/>
+          <w:szCs w:val="19"/>
+          <w:lang w:val="en-US"/>
+        </w:rPr>
+        <w:t>int</w:t>
+      </w:r>
+      <w:r>
+        <w:rPr>
+          <w:rFonts w:ascii="Consolas" w:hAnsi="Consolas" w:cs="Consolas"/>
+          <w:color w:val="000000"/>
+          <w:sz w:val="19"/>
+          <w:szCs w:val="19"/>
+          <w:lang w:val="en-US"/>
+        </w:rPr>
+        <w:t xml:space="preserve"> valueBefore = </w:t>
+      </w:r>
+      <w:r>
+        <w:rPr>
+          <w:rFonts w:ascii="Consolas" w:hAnsi="Consolas" w:cs="Consolas"/>
+          <w:color w:val="0000FF"/>
+          <w:sz w:val="19"/>
+          <w:szCs w:val="19"/>
+          <w:lang w:val="en-US"/>
+        </w:rPr>
+        <w:t>int</w:t>
+      </w:r>
+      <w:r>
+        <w:rPr>
+          <w:rFonts w:ascii="Consolas" w:hAnsi="Consolas" w:cs="Consolas"/>
+          <w:color w:val="000000"/>
+          <w:sz w:val="19"/>
+          <w:szCs w:val="19"/>
+          <w:lang w:val="en-US"/>
+        </w:rPr>
+        <w:t>.Parse(ResultTextBox.Text, NumberStyles.AllowThousands);</w:t>
+      </w:r>
+    </w:p>
+    <w:p>
+      <w:pPr>
+        <w:autoSpaceDE w:val="0"/>
+        <w:autoSpaceDN w:val="0"/>
+        <w:adjustRightInd w:val="0"/>
+        <w:spacing w:line="240" w:lineRule="auto"/>
+        <w:ind w:firstLine="0"/>
+        <w:jc w:val="left"/>
+        <w:rPr>
+          <w:rFonts w:ascii="Consolas" w:hAnsi="Consolas" w:cs="Consolas"/>
+          <w:color w:val="000000"/>
+          <w:sz w:val="19"/>
+          <w:szCs w:val="19"/>
+          <w:lang w:val="en-US"/>
+        </w:rPr>
+      </w:pPr>
+      <w:r>
+        <w:rPr>
+          <w:rFonts w:ascii="Consolas" w:hAnsi="Consolas" w:cs="Consolas"/>
+          <w:color w:val="000000"/>
+          <w:sz w:val="19"/>
+          <w:szCs w:val="19"/>
+          <w:lang w:val="en-US"/>
+        </w:rPr>
+        <w:lastRenderedPageBreak/>
+        <w:t xml:space="preserve">                    ResultTextBox.Text = </w:t>
+      </w:r>
+      <w:r>
+        <w:rPr>
+          <w:rFonts w:ascii="Consolas" w:hAnsi="Consolas" w:cs="Consolas"/>
+          <w:color w:val="A31515"/>
+          <w:sz w:val="19"/>
+          <w:szCs w:val="19"/>
+          <w:lang w:val="en-US"/>
+        </w:rPr>
+        <w:t>$"</w:t>
+      </w:r>
+      <w:r>
+        <w:rPr>
+          <w:rFonts w:ascii="Consolas" w:hAnsi="Consolas" w:cs="Consolas"/>
+          <w:color w:val="000000"/>
+          <w:sz w:val="19"/>
+          <w:szCs w:val="19"/>
+          <w:lang w:val="en-US"/>
+        </w:rPr>
+        <w:t>{valueBefore</w:t>
+      </w:r>
+      <w:r>
+        <w:rPr>
+          <w:rFonts w:ascii="Consolas" w:hAnsi="Consolas" w:cs="Consolas"/>
+          <w:color w:val="3CB371"/>
+          <w:sz w:val="19"/>
+          <w:szCs w:val="19"/>
+          <w:lang w:val="en-US"/>
+        </w:rPr>
+        <w:t>:N0</w:t>
+      </w:r>
+      <w:r>
+        <w:rPr>
+          <w:rFonts w:ascii="Consolas" w:hAnsi="Consolas" w:cs="Consolas"/>
+          <w:color w:val="000000"/>
+          <w:sz w:val="19"/>
+          <w:szCs w:val="19"/>
+          <w:lang w:val="en-US"/>
+        </w:rPr>
+        <w:t>}</w:t>
+      </w:r>
+      <w:r>
+        <w:rPr>
+          <w:rFonts w:ascii="Consolas" w:hAnsi="Consolas" w:cs="Consolas"/>
+          <w:color w:val="A31515"/>
+          <w:sz w:val="19"/>
+          <w:szCs w:val="19"/>
+          <w:lang w:val="en-US"/>
+        </w:rPr>
+        <w:t>"</w:t>
+      </w:r>
+      <w:r>
+        <w:rPr>
+          <w:rFonts w:ascii="Consolas" w:hAnsi="Consolas" w:cs="Consolas"/>
+          <w:color w:val="000000"/>
+          <w:sz w:val="19"/>
+          <w:szCs w:val="19"/>
+          <w:lang w:val="en-US"/>
+        </w:rPr>
+        <w:t xml:space="preserve">;             </w:t>
+      </w:r>
+    </w:p>
+    <w:p>
+      <w:pPr>
+        <w:autoSpaceDE w:val="0"/>
+        <w:autoSpaceDN w:val="0"/>
+        <w:adjustRightInd w:val="0"/>
+        <w:spacing w:line="240" w:lineRule="auto"/>
+        <w:ind w:firstLine="0"/>
+        <w:jc w:val="left"/>
+        <w:rPr>
+          <w:rFonts w:ascii="Consolas" w:hAnsi="Consolas" w:cs="Consolas"/>
+          <w:color w:val="000000"/>
+          <w:sz w:val="19"/>
+          <w:szCs w:val="19"/>
+          <w:lang w:val="en-US"/>
+        </w:rPr>
+      </w:pPr>
+      <w:r>
+        <w:rPr>
+          <w:rFonts w:ascii="Consolas" w:hAnsi="Consolas" w:cs="Consolas"/>
+          <w:color w:val="000000"/>
+          <w:sz w:val="19"/>
+          <w:szCs w:val="19"/>
+          <w:lang w:val="en-US"/>
+        </w:rPr>
+        <w:t xml:space="preserve">                }</w:t>
+      </w:r>
+    </w:p>
+    <w:p>
+      <w:pPr>
+        <w:autoSpaceDE w:val="0"/>
+        <w:autoSpaceDN w:val="0"/>
+        <w:adjustRightInd w:val="0"/>
+        <w:spacing w:line="240" w:lineRule="auto"/>
+        <w:ind w:firstLine="0"/>
+        <w:jc w:val="left"/>
+        <w:rPr>
+          <w:rFonts w:ascii="Consolas" w:hAnsi="Consolas" w:cs="Consolas"/>
+          <w:color w:val="000000"/>
+          <w:sz w:val="19"/>
+          <w:szCs w:val="19"/>
+          <w:lang w:val="en-US"/>
+        </w:rPr>
+      </w:pPr>
+      <w:r>
+        <w:rPr>
+          <w:rFonts w:ascii="Consolas" w:hAnsi="Consolas" w:cs="Consolas"/>
+          <w:color w:val="000000"/>
+          <w:sz w:val="19"/>
+          <w:szCs w:val="19"/>
+          <w:lang w:val="en-US"/>
+        </w:rPr>
+        <w:t xml:space="preserve">            }</w:t>
+      </w:r>
+    </w:p>
+    <w:p>
+      <w:pPr>
+        <w:autoSpaceDE w:val="0"/>
+        <w:autoSpaceDN w:val="0"/>
+        <w:adjustRightInd w:val="0"/>
+        <w:spacing w:line="240" w:lineRule="auto"/>
+        <w:ind w:firstLine="0"/>
+        <w:jc w:val="left"/>
+        <w:rPr>
+          <w:rFonts w:ascii="Consolas" w:hAnsi="Consolas" w:cs="Consolas"/>
+          <w:color w:val="000000"/>
+          <w:sz w:val="19"/>
+          <w:szCs w:val="19"/>
+          <w:lang w:val="en-US"/>
+        </w:rPr>
+      </w:pPr>
+      <w:r>
+        <w:rPr>
+          <w:rFonts w:ascii="Consolas" w:hAnsi="Consolas" w:cs="Consolas"/>
+          <w:color w:val="000000"/>
+          <w:sz w:val="19"/>
+          <w:szCs w:val="19"/>
+          <w:lang w:val="en-US"/>
+        </w:rPr>
+        <w:t xml:space="preserve">            </w:t>
+      </w:r>
+      <w:r>
+        <w:rPr>
+          <w:rFonts w:ascii="Consolas" w:hAnsi="Consolas" w:cs="Consolas"/>
+          <w:color w:val="0000FF"/>
+          <w:sz w:val="19"/>
+          <w:szCs w:val="19"/>
+          <w:lang w:val="en-US"/>
+        </w:rPr>
+        <w:t>catch</w:t>
+      </w:r>
+      <w:r>
+        <w:rPr>
+          <w:rFonts w:ascii="Consolas" w:hAnsi="Consolas" w:cs="Consolas"/>
+          <w:color w:val="000000"/>
+          <w:sz w:val="19"/>
+          <w:szCs w:val="19"/>
+          <w:lang w:val="en-US"/>
+        </w:rPr>
+        <w:t xml:space="preserve"> (Exception exception)</w:t>
+      </w:r>
+    </w:p>
+    <w:p>
+      <w:pPr>
+        <w:autoSpaceDE w:val="0"/>
+        <w:autoSpaceDN w:val="0"/>
+        <w:adjustRightInd w:val="0"/>
+        <w:spacing w:line="240" w:lineRule="auto"/>
+        <w:ind w:firstLine="0"/>
+        <w:jc w:val="left"/>
+        <w:rPr>
+          <w:rFonts w:ascii="Consolas" w:hAnsi="Consolas" w:cs="Consolas"/>
+          <w:color w:val="000000"/>
+          <w:sz w:val="19"/>
+          <w:szCs w:val="19"/>
+          <w:lang w:val="en-US"/>
+        </w:rPr>
+      </w:pPr>
+      <w:r>
+        <w:rPr>
+          <w:rFonts w:ascii="Consolas" w:hAnsi="Consolas" w:cs="Consolas"/>
+          <w:color w:val="000000"/>
+          <w:sz w:val="19"/>
+          <w:szCs w:val="19"/>
+          <w:lang w:val="en-US"/>
+        </w:rPr>
+        <w:t xml:space="preserve">            {</w:t>
+      </w:r>
+    </w:p>
+    <w:p>
+      <w:pPr>
+        <w:autoSpaceDE w:val="0"/>
+        <w:autoSpaceDN w:val="0"/>
+        <w:adjustRightInd w:val="0"/>
+        <w:spacing w:line="240" w:lineRule="auto"/>
+        <w:ind w:firstLine="0"/>
+        <w:jc w:val="left"/>
+        <w:rPr>
+          <w:rFonts w:ascii="Consolas" w:hAnsi="Consolas" w:cs="Consolas"/>
+          <w:color w:val="000000"/>
+          <w:sz w:val="19"/>
+          <w:szCs w:val="19"/>
+          <w:lang w:val="en-US"/>
+        </w:rPr>
+      </w:pPr>
+      <w:r>
+        <w:rPr>
+          <w:rFonts w:ascii="Consolas" w:hAnsi="Consolas" w:cs="Consolas"/>
+          <w:color w:val="000000"/>
+          <w:sz w:val="19"/>
+          <w:szCs w:val="19"/>
+          <w:lang w:val="en-US"/>
+        </w:rPr>
+        <w:t xml:space="preserve">                Console.WriteLine(exception);              </w:t>
+      </w:r>
+    </w:p>
+    <w:p>
+      <w:pPr>
+        <w:autoSpaceDE w:val="0"/>
+        <w:autoSpaceDN w:val="0"/>
+        <w:adjustRightInd w:val="0"/>
+        <w:spacing w:line="240" w:lineRule="auto"/>
+        <w:ind w:firstLine="0"/>
+        <w:jc w:val="left"/>
+        <w:rPr>
+          <w:rFonts w:ascii="Consolas" w:hAnsi="Consolas" w:cs="Consolas"/>
+          <w:color w:val="000000"/>
+          <w:sz w:val="19"/>
+          <w:szCs w:val="19"/>
+          <w:lang w:val="en-US"/>
+        </w:rPr>
+      </w:pPr>
+      <w:r>
+        <w:rPr>
+          <w:rFonts w:ascii="Consolas" w:hAnsi="Consolas" w:cs="Consolas"/>
+          <w:color w:val="000000"/>
+          <w:sz w:val="19"/>
+          <w:szCs w:val="19"/>
+          <w:lang w:val="en-US"/>
+        </w:rPr>
+        <w:t xml:space="preserve">            }</w:t>
+      </w:r>
+    </w:p>
+    <w:p>
+      <w:pPr>
+        <w:ind w:left="1416"/>
+      </w:pPr>
+      <w:r>
+        <w:rPr>
+          <w:rFonts w:ascii="Consolas" w:hAnsi="Consolas" w:cs="Consolas"/>
+          <w:color w:val="000000"/>
+          <w:sz w:val="19"/>
+          <w:szCs w:val="19"/>
+          <w:lang w:val="en-US"/>
+        </w:rPr>
+        <w:t xml:space="preserve">        }</w:t>
+      </w:r>
     </w:p>
     <w:p/>
     <w:p>
@@ -216,7 +1633,7 @@
                     <pic:cNvPicPr/>
                   </pic:nvPicPr>
                   <pic:blipFill>
-                    <a:blip r:embed="rId6"/>
+                    <a:blip r:embed="rId7"/>
                     <a:stretch>
                       <a:fillRect/>
                     </a:stretch>
@@ -440,7 +1857,6 @@
     <w:p/>
     <w:p>
       <w:r>
-        <w:lastRenderedPageBreak/>
         <w:t>GuiResources nebo Localisation:</w:t>
       </w:r>
     </w:p>
@@ -479,7 +1895,7 @@
                     <pic:cNvPicPr/>
                   </pic:nvPicPr>
                   <pic:blipFill>
-                    <a:blip r:embed="rId7">
+                    <a:blip r:embed="rId8">
                       <a:extLst>
                         <a:ext uri="{28A0092B-C50C-407E-A947-70E740481C1C}">
                           <a14:useLocalDpi xmlns:a14="http://schemas.microsoft.com/office/drawing/2010/main" val="0"/>
@@ -608,7 +2024,7 @@
                     <pic:cNvPicPr/>
                   </pic:nvPicPr>
                   <pic:blipFill>
-                    <a:blip r:embed="rId8">
+                    <a:blip r:embed="rId9">
                       <a:extLst>
                         <a:ext uri="{28A0092B-C50C-407E-A947-70E740481C1C}">
                           <a14:useLocalDpi xmlns:a14="http://schemas.microsoft.com/office/drawing/2010/main" val="0"/>
@@ -661,7 +2077,7 @@
           <w:lang w:val="en-US"/>
         </w:rPr>
       </w:pPr>
-      <w:hyperlink r:id="rId9" w:history="1">
+      <w:hyperlink r:id="rId10" w:history="1">
         <w:r>
           <w:rPr>
             <w:rStyle w:val="Hypertextovodkaz"/>
@@ -4439,7 +5855,7 @@
           <w:rStyle w:val="Hypertextovodkaz"/>
         </w:rPr>
       </w:pPr>
-      <w:hyperlink r:id="rId10" w:history="1">
+      <w:hyperlink r:id="rId11" w:history="1">
         <w:r>
           <w:rPr>
             <w:rStyle w:val="Hypertextovodkaz"/>
@@ -4460,7 +5876,7 @@
           <w:rStyle w:val="Siln"/>
         </w:rPr>
       </w:pPr>
-      <w:hyperlink r:id="rId11" w:history="1">
+      <w:hyperlink r:id="rId12" w:history="1">
         <w:r>
           <w:rPr>
             <w:rStyle w:val="Hypertextovodkaz"/>
@@ -4550,10 +5966,19 @@
           <w:color w:val="FF0000"/>
           <w:lang w:val="en-US"/>
         </w:rPr>
-        <w:t xml:space="preserve"> StringFormat</w:t>
-      </w:r>
-      <w:bookmarkStart w:id="1" w:name="OLE_LINK1"/>
-      <w:bookmarkStart w:id="2" w:name="OLE_LINK2"/>
+        <w:t xml:space="preserve"> </w:t>
+      </w:r>
+      <w:bookmarkStart w:id="1" w:name="OLE_LINK3"/>
+      <w:bookmarkStart w:id="2" w:name="OLE_LINK4"/>
+      <w:r>
+        <w:rPr>
+          <w:color w:val="FF0000"/>
+          <w:lang w:val="en-US"/>
+        </w:rPr>
+        <w:t>StringFormat</w:t>
+      </w:r>
+      <w:bookmarkStart w:id="3" w:name="OLE_LINK1"/>
+      <w:bookmarkStart w:id="4" w:name="OLE_LINK2"/>
       <w:r>
         <w:rPr>
           <w:lang w:val="en-US"/>
@@ -4585,6 +6010,14 @@
           <w:lang w:val="en-US"/>
         </w:rPr>
         <w:t>}</w:t>
+      </w:r>
+      <w:bookmarkEnd w:id="3"/>
+      <w:bookmarkEnd w:id="4"/>
+      <w:r>
+        <w:rPr>
+          <w:lang w:val="en-US"/>
+        </w:rPr>
+        <w:t xml:space="preserve">}" </w:t>
       </w:r>
       <w:bookmarkEnd w:id="1"/>
       <w:bookmarkEnd w:id="2"/>
@@ -4592,7 +6025,7 @@
         <w:rPr>
           <w:lang w:val="en-US"/>
         </w:rPr>
-        <w:t>}" /&gt;</w:t>
+        <w:t>/&gt;</w:t>
       </w:r>
     </w:p>
     <w:p>
@@ -4624,7 +6057,7 @@
                     <pic:cNvPicPr/>
                   </pic:nvPicPr>
                   <pic:blipFill>
-                    <a:blip r:embed="rId12">
+                    <a:blip r:embed="rId13">
                       <a:extLst>
                         <a:ext uri="{28A0092B-C50C-407E-A947-70E740481C1C}">
                           <a14:useLocalDpi xmlns:a14="http://schemas.microsoft.com/office/drawing/2010/main" val="0"/>
@@ -4769,7 +6202,7 @@
                     <pic:cNvPicPr/>
                   </pic:nvPicPr>
                   <pic:blipFill>
-                    <a:blip r:embed="rId13">
+                    <a:blip r:embed="rId14">
                       <a:extLst>
                         <a:ext uri="{28A0092B-C50C-407E-A947-70E740481C1C}">
                           <a14:useLocalDpi xmlns:a14="http://schemas.microsoft.com/office/drawing/2010/main" val="0"/>
@@ -4877,7 +6310,7 @@
                     <pic:cNvPicPr/>
                   </pic:nvPicPr>
                   <pic:blipFill>
-                    <a:blip r:embed="rId14">
+                    <a:blip r:embed="rId15">
                       <a:extLst>
                         <a:ext uri="{28A0092B-C50C-407E-A947-70E740481C1C}">
                           <a14:useLocalDpi xmlns:a14="http://schemas.microsoft.com/office/drawing/2010/main" val="0"/>
@@ -4931,7 +6364,7 @@
                     <pic:cNvPicPr/>
                   </pic:nvPicPr>
                   <pic:blipFill>
-                    <a:blip r:embed="rId15">
+                    <a:blip r:embed="rId16">
                       <a:extLst>
                         <a:ext uri="{28A0092B-C50C-407E-A947-70E740481C1C}">
                           <a14:useLocalDpi xmlns:a14="http://schemas.microsoft.com/office/drawing/2010/main" val="0"/>
@@ -5312,7 +6745,7 @@
                     <pic:cNvPicPr/>
                   </pic:nvPicPr>
                   <pic:blipFill>
-                    <a:blip r:embed="rId16"/>
+                    <a:blip r:embed="rId17"/>
                     <a:stretch>
                       <a:fillRect/>
                     </a:stretch>

</xml_diff>